<commit_message>
Added tracked changes to Flutter Developer Cover Letter
</commit_message>
<xml_diff>
--- a/Software Developer - Flutter Developer/Cover Letter - Developers.docx
+++ b/Software Developer - Flutter Developer/Cover Letter - Developers.docx
@@ -596,15 +596,59 @@
         </w:rPr>
         <w:t xml:space="preserve"> </w:t>
       </w:r>
-      <w:r>
-        <w:rPr>
-          <w:rFonts w:ascii="Times New Roman" w:hAnsi="Times New Roman"/>
-          <w:sz w:val="24"/>
-          <w:szCs w:val="24"/>
-          <w:shd w:val="clear" w:color="auto" w:fill="FFFFFF"/>
-          <w:lang w:eastAsia="ko-KR"/>
-        </w:rPr>
-        <w:t>flutter</w:t>
+      <w:del w:id="0" w:author="365 Pro Plus" w:date="2020-03-10T21:02:00Z">
+        <w:r>
+          <w:rPr>
+            <w:rFonts w:ascii="Times New Roman" w:hAnsi="Times New Roman"/>
+            <w:sz w:val="24"/>
+            <w:szCs w:val="24"/>
+            <w:shd w:val="clear" w:color="auto" w:fill="FFFFFF"/>
+            <w:lang w:eastAsia="ko-KR"/>
+          </w:rPr>
+          <w:delText>flutter</w:delText>
+        </w:r>
+        <w:r>
+          <w:rPr>
+            <w:rFonts w:ascii="Times New Roman" w:hAnsi="Times New Roman"/>
+            <w:sz w:val="24"/>
+            <w:szCs w:val="24"/>
+            <w:shd w:val="clear" w:color="auto" w:fill="FFFFFF"/>
+            <w:lang w:eastAsia="ko-KR"/>
+          </w:rPr>
+          <w:delText xml:space="preserve"> </w:delText>
+        </w:r>
+      </w:del>
+      <w:ins w:id="1" w:author="365 Pro Plus" w:date="2020-03-10T21:02:00Z">
+        <w:r>
+          <w:rPr>
+            <w:rFonts w:ascii="Times New Roman" w:hAnsi="Times New Roman"/>
+            <w:sz w:val="24"/>
+            <w:szCs w:val="24"/>
+            <w:shd w:val="clear" w:color="auto" w:fill="FFFFFF"/>
+            <w:lang w:eastAsia="ko-KR"/>
+          </w:rPr>
+          <w:t>Flutter</w:t>
+        </w:r>
+        <w:r>
+          <w:rPr>
+            <w:rFonts w:ascii="Times New Roman" w:hAnsi="Times New Roman"/>
+            <w:sz w:val="24"/>
+            <w:szCs w:val="24"/>
+            <w:shd w:val="clear" w:color="auto" w:fill="FFFFFF"/>
+            <w:lang w:eastAsia="ko-KR"/>
+          </w:rPr>
+          <w:t xml:space="preserve"> </w:t>
+        </w:r>
+      </w:ins>
+      <w:r>
+        <w:rPr>
+          <w:rFonts w:ascii="Times New Roman" w:hAnsi="Times New Roman"/>
+          <w:sz w:val="24"/>
+          <w:szCs w:val="24"/>
+          <w:shd w:val="clear" w:color="auto" w:fill="FFFFFF"/>
+          <w:lang w:eastAsia="ko-KR"/>
+        </w:rPr>
+        <w:t>developer</w:t>
       </w:r>
       <w:r>
         <w:rPr>
@@ -624,7 +668,17 @@
           <w:shd w:val="clear" w:color="auto" w:fill="FFFFFF"/>
           <w:lang w:eastAsia="ko-KR"/>
         </w:rPr>
-        <w:t>developer</w:t>
+        <w:t>wit</w:t>
+      </w:r>
+      <w:r>
+        <w:rPr>
+          <w:rFonts w:ascii="Times New Roman" w:hAnsi="Times New Roman"/>
+          <w:sz w:val="24"/>
+          <w:szCs w:val="24"/>
+          <w:shd w:val="clear" w:color="auto" w:fill="FFFFFF"/>
+          <w:lang w:eastAsia="ko-KR"/>
+        </w:rPr>
+        <w:t>h</w:t>
       </w:r>
       <w:r>
         <w:rPr>
@@ -636,25 +690,57 @@
         </w:rPr>
         <w:t xml:space="preserve"> </w:t>
       </w:r>
-      <w:r>
-        <w:rPr>
-          <w:rFonts w:ascii="Times New Roman" w:hAnsi="Times New Roman"/>
-          <w:sz w:val="24"/>
-          <w:szCs w:val="24"/>
-          <w:shd w:val="clear" w:color="auto" w:fill="FFFFFF"/>
-          <w:lang w:eastAsia="ko-KR"/>
-        </w:rPr>
-        <w:t>wit</w:t>
-      </w:r>
-      <w:r>
-        <w:rPr>
-          <w:rFonts w:ascii="Times New Roman" w:hAnsi="Times New Roman"/>
-          <w:sz w:val="24"/>
-          <w:szCs w:val="24"/>
-          <w:shd w:val="clear" w:color="auto" w:fill="FFFFFF"/>
-          <w:lang w:eastAsia="ko-KR"/>
-        </w:rPr>
-        <w:t>h</w:t>
+      <w:proofErr w:type="spellStart"/>
+      <w:r>
+        <w:rPr>
+          <w:rFonts w:ascii="Times New Roman" w:hAnsi="Times New Roman"/>
+          <w:sz w:val="24"/>
+          <w:szCs w:val="24"/>
+          <w:shd w:val="clear" w:color="auto" w:fill="FFFFFF"/>
+          <w:lang w:eastAsia="ko-KR"/>
+        </w:rPr>
+        <w:t>S</w:t>
+      </w:r>
+      <w:r>
+        <w:rPr>
+          <w:rFonts w:ascii="Times New Roman" w:hAnsi="Times New Roman"/>
+          <w:sz w:val="24"/>
+          <w:szCs w:val="24"/>
+          <w:shd w:val="clear" w:color="auto" w:fill="FFFFFF"/>
+          <w:lang w:eastAsia="ko-KR"/>
+        </w:rPr>
+        <w:t>killstrader</w:t>
+      </w:r>
+      <w:proofErr w:type="spellEnd"/>
+      <w:r>
+        <w:rPr>
+          <w:rFonts w:ascii="Times New Roman" w:hAnsi="Times New Roman"/>
+          <w:sz w:val="24"/>
+          <w:szCs w:val="24"/>
+          <w:shd w:val="clear" w:color="auto" w:fill="FFFFFF"/>
+          <w:lang w:eastAsia="ko-KR"/>
+        </w:rPr>
+        <w:t xml:space="preserve"> Inc</w:t>
+      </w:r>
+      <w:r>
+        <w:rPr>
+          <w:rFonts w:ascii="Times New Roman" w:hAnsi="Times New Roman"/>
+          <w:sz w:val="24"/>
+          <w:szCs w:val="24"/>
+          <w:shd w:val="clear" w:color="auto" w:fill="FFFFFF"/>
+          <w:lang w:eastAsia="ko-KR"/>
+        </w:rPr>
+        <w:t xml:space="preserve">, </w:t>
+      </w:r>
+      <w:r>
+        <w:rPr>
+          <w:rFonts w:ascii="Times New Roman" w:hAnsi="Times New Roman"/>
+          <w:sz w:val="24"/>
+          <w:szCs w:val="24"/>
+          <w:shd w:val="clear" w:color="auto" w:fill="FFFFFF"/>
+          <w:lang w:eastAsia="ko-KR"/>
+        </w:rPr>
+        <w:t>Edmonton.</w:t>
       </w:r>
       <w:r>
         <w:rPr>
@@ -666,41 +752,465 @@
         </w:rPr>
         <w:t xml:space="preserve"> </w:t>
       </w:r>
-      <w:proofErr w:type="spellStart"/>
-      <w:r>
-        <w:rPr>
-          <w:rFonts w:ascii="Times New Roman" w:hAnsi="Times New Roman"/>
-          <w:sz w:val="24"/>
-          <w:szCs w:val="24"/>
-          <w:shd w:val="clear" w:color="auto" w:fill="FFFFFF"/>
-          <w:lang w:eastAsia="ko-KR"/>
-        </w:rPr>
-        <w:t>S</w:t>
-      </w:r>
-      <w:r>
-        <w:rPr>
-          <w:rFonts w:ascii="Times New Roman" w:hAnsi="Times New Roman"/>
-          <w:sz w:val="24"/>
-          <w:szCs w:val="24"/>
-          <w:shd w:val="clear" w:color="auto" w:fill="FFFFFF"/>
-          <w:lang w:eastAsia="ko-KR"/>
-        </w:rPr>
-        <w:t>killstrader</w:t>
-      </w:r>
-      <w:proofErr w:type="spellEnd"/>
-      <w:r>
-        <w:rPr>
-          <w:rFonts w:ascii="Times New Roman" w:hAnsi="Times New Roman"/>
-          <w:sz w:val="24"/>
-          <w:szCs w:val="24"/>
-          <w:shd w:val="clear" w:color="auto" w:fill="FFFFFF"/>
-          <w:lang w:eastAsia="ko-KR"/>
-        </w:rPr>
-        <w:t xml:space="preserve"> Inc</w:t>
-      </w:r>
-      <w:r>
-        <w:rPr>
-          <w:rFonts w:ascii="Times New Roman" w:hAnsi="Times New Roman"/>
+      <w:r>
+        <w:rPr>
+          <w:rFonts w:ascii="Times New Roman" w:eastAsia="Malgun Gothic" w:hAnsi="Times New Roman"/>
+          <w:color w:val="181717"/>
+          <w:sz w:val="24"/>
+          <w:szCs w:val="24"/>
+          <w:shd w:val="clear" w:color="auto" w:fill="FFFFFF"/>
+          <w:lang w:eastAsia="ko-KR"/>
+        </w:rPr>
+        <w:t>I</w:t>
+      </w:r>
+      <w:r>
+        <w:rPr>
+          <w:rFonts w:ascii="Times New Roman" w:eastAsia="Malgun Gothic" w:hAnsi="Times New Roman"/>
+          <w:color w:val="181717"/>
+          <w:sz w:val="24"/>
+          <w:szCs w:val="24"/>
+          <w:shd w:val="clear" w:color="auto" w:fill="FFFFFF"/>
+          <w:lang w:eastAsia="ko-KR"/>
+        </w:rPr>
+        <w:t xml:space="preserve"> am </w:t>
+      </w:r>
+      <w:r>
+        <w:rPr>
+          <w:rFonts w:ascii="Times New Roman" w:eastAsia="Malgun Gothic" w:hAnsi="Times New Roman"/>
+          <w:color w:val="181717"/>
+          <w:sz w:val="24"/>
+          <w:szCs w:val="24"/>
+          <w:shd w:val="clear" w:color="auto" w:fill="FFFFFF"/>
+          <w:lang w:eastAsia="ko-KR"/>
+        </w:rPr>
+        <w:t xml:space="preserve">a </w:t>
+      </w:r>
+      <w:r>
+        <w:rPr>
+          <w:rFonts w:ascii="Times New Roman" w:eastAsia="Malgun Gothic" w:hAnsi="Times New Roman"/>
+          <w:color w:val="181717"/>
+          <w:sz w:val="24"/>
+          <w:szCs w:val="24"/>
+          <w:shd w:val="clear" w:color="auto" w:fill="FFFFFF"/>
+          <w:lang w:eastAsia="ko-KR"/>
+        </w:rPr>
+        <w:t xml:space="preserve">vocal team-oriented developer </w:t>
+      </w:r>
+      <w:r>
+        <w:rPr>
+          <w:rFonts w:ascii="Times New Roman" w:eastAsia="Malgun Gothic" w:hAnsi="Times New Roman"/>
+          <w:color w:val="181717"/>
+          <w:sz w:val="24"/>
+          <w:szCs w:val="24"/>
+          <w:shd w:val="clear" w:color="auto" w:fill="FFFFFF"/>
+          <w:lang w:eastAsia="ko-KR"/>
+        </w:rPr>
+        <w:t>well-versed</w:t>
+      </w:r>
+      <w:r>
+        <w:rPr>
+          <w:rFonts w:ascii="Times New Roman" w:eastAsia="Malgun Gothic" w:hAnsi="Times New Roman"/>
+          <w:color w:val="181717"/>
+          <w:sz w:val="24"/>
+          <w:szCs w:val="24"/>
+          <w:shd w:val="clear" w:color="auto" w:fill="FFFFFF"/>
+          <w:lang w:eastAsia="ko-KR"/>
+        </w:rPr>
+        <w:t xml:space="preserve"> </w:t>
+      </w:r>
+      <w:r>
+        <w:rPr>
+          <w:rFonts w:ascii="Times New Roman" w:hAnsi="Times New Roman"/>
+          <w:sz w:val="24"/>
+          <w:szCs w:val="24"/>
+          <w:shd w:val="clear" w:color="auto" w:fill="FFFFFF"/>
+          <w:lang w:eastAsia="ko-KR"/>
+        </w:rPr>
+        <w:t xml:space="preserve">in Android mobile application </w:t>
+      </w:r>
+      <w:r>
+        <w:rPr>
+          <w:rFonts w:ascii="Times New Roman" w:hAnsi="Times New Roman"/>
+          <w:sz w:val="24"/>
+          <w:szCs w:val="24"/>
+          <w:shd w:val="clear" w:color="auto" w:fill="FFFFFF"/>
+          <w:lang w:eastAsia="ko-KR"/>
+        </w:rPr>
+        <w:t>front-end interfac</w:t>
+      </w:r>
+      <w:r>
+        <w:rPr>
+          <w:rFonts w:ascii="Times New Roman" w:hAnsi="Times New Roman"/>
+          <w:sz w:val="24"/>
+          <w:szCs w:val="24"/>
+          <w:shd w:val="clear" w:color="auto" w:fill="FFFFFF"/>
+          <w:lang w:eastAsia="ko-KR"/>
+        </w:rPr>
+        <w:t>e</w:t>
+      </w:r>
+      <w:r>
+        <w:rPr>
+          <w:rFonts w:ascii="Times New Roman" w:hAnsi="Times New Roman"/>
+          <w:sz w:val="24"/>
+          <w:szCs w:val="24"/>
+          <w:shd w:val="clear" w:color="auto" w:fill="FFFFFF"/>
+          <w:lang w:eastAsia="ko-KR"/>
+        </w:rPr>
+        <w:t xml:space="preserve"> </w:t>
+      </w:r>
+      <w:r>
+        <w:rPr>
+          <w:rFonts w:ascii="Times New Roman" w:hAnsi="Times New Roman"/>
+          <w:sz w:val="24"/>
+          <w:szCs w:val="24"/>
+          <w:shd w:val="clear" w:color="auto" w:fill="FFFFFF"/>
+          <w:lang w:eastAsia="ko-KR"/>
+        </w:rPr>
+        <w:t xml:space="preserve">and </w:t>
+      </w:r>
+      <w:r>
+        <w:rPr>
+          <w:rFonts w:ascii="Times New Roman" w:hAnsi="Times New Roman"/>
+          <w:sz w:val="24"/>
+          <w:szCs w:val="24"/>
+          <w:shd w:val="clear" w:color="auto" w:fill="FFFFFF"/>
+          <w:lang w:eastAsia="ko-KR"/>
+        </w:rPr>
+        <w:t>back-end module prototyping</w:t>
+      </w:r>
+      <w:r>
+        <w:rPr>
+          <w:rFonts w:ascii="Times New Roman" w:hAnsi="Times New Roman"/>
+          <w:sz w:val="24"/>
+          <w:szCs w:val="24"/>
+          <w:shd w:val="clear" w:color="auto" w:fill="FFFFFF"/>
+          <w:lang w:eastAsia="ko-KR"/>
+        </w:rPr>
+        <w:t>,</w:t>
+      </w:r>
+      <w:r>
+        <w:rPr>
+          <w:rFonts w:ascii="Times New Roman" w:hAnsi="Times New Roman"/>
+          <w:sz w:val="24"/>
+          <w:szCs w:val="24"/>
+          <w:shd w:val="clear" w:color="auto" w:fill="FFFFFF"/>
+          <w:lang w:eastAsia="ko-KR"/>
+        </w:rPr>
+        <w:t xml:space="preserve"> </w:t>
+      </w:r>
+      <w:r>
+        <w:rPr>
+          <w:rFonts w:ascii="Times New Roman" w:hAnsi="Times New Roman"/>
+          <w:sz w:val="24"/>
+          <w:szCs w:val="24"/>
+          <w:shd w:val="clear" w:color="auto" w:fill="FFFFFF"/>
+          <w:lang w:eastAsia="ko-KR"/>
+        </w:rPr>
+        <w:t xml:space="preserve">testing, and </w:t>
+      </w:r>
+      <w:r>
+        <w:rPr>
+          <w:rFonts w:ascii="Times New Roman" w:hAnsi="Times New Roman"/>
+          <w:sz w:val="24"/>
+          <w:szCs w:val="24"/>
+          <w:shd w:val="clear" w:color="auto" w:fill="FFFFFF"/>
+          <w:lang w:eastAsia="ko-KR"/>
+        </w:rPr>
+        <w:t xml:space="preserve">product </w:t>
+      </w:r>
+      <w:r>
+        <w:rPr>
+          <w:rFonts w:ascii="Times New Roman" w:hAnsi="Times New Roman"/>
+          <w:sz w:val="24"/>
+          <w:szCs w:val="24"/>
+          <w:shd w:val="clear" w:color="auto" w:fill="FFFFFF"/>
+          <w:lang w:eastAsia="ko-KR"/>
+        </w:rPr>
+        <w:t>presentation</w:t>
+      </w:r>
+      <w:r>
+        <w:rPr>
+          <w:rFonts w:ascii="Times New Roman" w:hAnsi="Times New Roman"/>
+          <w:sz w:val="24"/>
+          <w:szCs w:val="24"/>
+          <w:shd w:val="clear" w:color="auto" w:fill="FFFFFF"/>
+          <w:lang w:eastAsia="ko-KR"/>
+        </w:rPr>
+        <w:t xml:space="preserve">. </w:t>
+      </w:r>
+      <w:commentRangeStart w:id="2"/>
+      <w:r>
+        <w:rPr>
+          <w:rFonts w:ascii="Times New Roman" w:hAnsi="Times New Roman"/>
+          <w:sz w:val="24"/>
+          <w:szCs w:val="24"/>
+          <w:shd w:val="clear" w:color="auto" w:fill="FFFFFF"/>
+          <w:lang w:eastAsia="ko-KR"/>
+        </w:rPr>
+        <w:t xml:space="preserve">I am excited about the opportunity to </w:t>
+      </w:r>
+      <w:r>
+        <w:rPr>
+          <w:rFonts w:ascii="Times New Roman" w:hAnsi="Times New Roman"/>
+          <w:sz w:val="24"/>
+          <w:szCs w:val="24"/>
+          <w:shd w:val="clear" w:color="auto" w:fill="FFFFFF"/>
+          <w:lang w:eastAsia="ko-KR"/>
+        </w:rPr>
+        <w:t>develop data analysis and data streaming tools</w:t>
+      </w:r>
+      <w:r>
+        <w:rPr>
+          <w:rFonts w:ascii="Times New Roman" w:hAnsi="Times New Roman"/>
+          <w:sz w:val="24"/>
+          <w:szCs w:val="24"/>
+          <w:shd w:val="clear" w:color="auto" w:fill="FFFFFF"/>
+          <w:lang w:eastAsia="ko-KR"/>
+        </w:rPr>
+        <w:t xml:space="preserve"> </w:t>
+      </w:r>
+      <w:r>
+        <w:rPr>
+          <w:rFonts w:ascii="Times New Roman" w:hAnsi="Times New Roman"/>
+          <w:sz w:val="24"/>
+          <w:szCs w:val="24"/>
+          <w:shd w:val="clear" w:color="auto" w:fill="FFFFFF"/>
+          <w:lang w:eastAsia="ko-KR"/>
+        </w:rPr>
+        <w:t>in</w:t>
+      </w:r>
+      <w:r>
+        <w:rPr>
+          <w:rFonts w:ascii="Times New Roman" w:hAnsi="Times New Roman"/>
+          <w:sz w:val="24"/>
+          <w:szCs w:val="24"/>
+          <w:shd w:val="clear" w:color="auto" w:fill="FFFFFF"/>
+          <w:lang w:eastAsia="ko-KR"/>
+        </w:rPr>
+        <w:t xml:space="preserve"> your organization</w:t>
+      </w:r>
+      <w:r>
+        <w:rPr>
+          <w:rFonts w:ascii="Times New Roman" w:hAnsi="Times New Roman"/>
+          <w:sz w:val="24"/>
+          <w:szCs w:val="24"/>
+          <w:shd w:val="clear" w:color="auto" w:fill="FFFFFF"/>
+          <w:lang w:eastAsia="ko-KR"/>
+        </w:rPr>
+        <w:t xml:space="preserve"> alongside specialized experts</w:t>
+      </w:r>
+      <w:commentRangeEnd w:id="2"/>
+      <w:r>
+        <w:rPr>
+          <w:rStyle w:val="CommentReference"/>
+        </w:rPr>
+        <w:commentReference w:id="2"/>
+      </w:r>
+      <w:r>
+        <w:rPr>
+          <w:rFonts w:ascii="Times New Roman" w:hAnsi="Times New Roman"/>
+          <w:sz w:val="24"/>
+          <w:szCs w:val="24"/>
+          <w:shd w:val="clear" w:color="auto" w:fill="FFFFFF"/>
+          <w:lang w:eastAsia="ko-KR"/>
+        </w:rPr>
+        <w:t xml:space="preserve">. I am prepared to contribute to your company’s technological goals in developing </w:t>
+      </w:r>
+      <w:r>
+        <w:rPr>
+          <w:rFonts w:ascii="Times New Roman" w:hAnsi="Times New Roman"/>
+          <w:sz w:val="24"/>
+          <w:szCs w:val="24"/>
+          <w:shd w:val="clear" w:color="auto" w:fill="FFFFFF"/>
+          <w:lang w:eastAsia="ko-KR"/>
+        </w:rPr>
+        <w:t xml:space="preserve">features </w:t>
+      </w:r>
+      <w:r>
+        <w:rPr>
+          <w:rFonts w:ascii="Times New Roman" w:hAnsi="Times New Roman"/>
+          <w:sz w:val="24"/>
+          <w:szCs w:val="24"/>
+          <w:shd w:val="clear" w:color="auto" w:fill="FFFFFF"/>
+          <w:lang w:eastAsia="ko-KR"/>
+        </w:rPr>
+        <w:t xml:space="preserve">and optimizing </w:t>
+      </w:r>
+      <w:r>
+        <w:rPr>
+          <w:rFonts w:ascii="Times New Roman" w:hAnsi="Times New Roman"/>
+          <w:sz w:val="24"/>
+          <w:szCs w:val="24"/>
+          <w:shd w:val="clear" w:color="auto" w:fill="FFFFFF"/>
+          <w:lang w:eastAsia="ko-KR"/>
+        </w:rPr>
+        <w:t>software</w:t>
+      </w:r>
+      <w:r>
+        <w:rPr>
+          <w:rFonts w:ascii="Times New Roman" w:hAnsi="Times New Roman"/>
+          <w:sz w:val="24"/>
+          <w:szCs w:val="24"/>
+          <w:shd w:val="clear" w:color="auto" w:fill="FFFFFF"/>
+          <w:lang w:eastAsia="ko-KR"/>
+        </w:rPr>
+        <w:t xml:space="preserve"> </w:t>
+      </w:r>
+      <w:r>
+        <w:rPr>
+          <w:rFonts w:ascii="Times New Roman" w:hAnsi="Times New Roman"/>
+          <w:sz w:val="24"/>
+          <w:szCs w:val="24"/>
+          <w:shd w:val="clear" w:color="auto" w:fill="FFFFFF"/>
+          <w:lang w:eastAsia="ko-KR"/>
+        </w:rPr>
+        <w:t xml:space="preserve">workflows </w:t>
+      </w:r>
+      <w:r>
+        <w:rPr>
+          <w:rFonts w:ascii="Times New Roman" w:hAnsi="Times New Roman"/>
+          <w:sz w:val="24"/>
+          <w:szCs w:val="24"/>
+          <w:shd w:val="clear" w:color="auto" w:fill="FFFFFF"/>
+          <w:lang w:eastAsia="ko-KR"/>
+        </w:rPr>
+        <w:t>while performing any risk assessments, design evaluations, and</w:t>
+      </w:r>
+      <w:r>
+        <w:rPr>
+          <w:rFonts w:ascii="Times New Roman" w:hAnsi="Times New Roman"/>
+          <w:sz w:val="24"/>
+          <w:szCs w:val="24"/>
+          <w:shd w:val="clear" w:color="auto" w:fill="FFFFFF"/>
+          <w:lang w:eastAsia="ko-KR"/>
+        </w:rPr>
+        <w:t xml:space="preserve"> </w:t>
+      </w:r>
+      <w:r>
+        <w:rPr>
+          <w:rFonts w:ascii="Times New Roman" w:hAnsi="Times New Roman"/>
+          <w:sz w:val="24"/>
+          <w:szCs w:val="24"/>
+          <w:shd w:val="clear" w:color="auto" w:fill="FFFFFF"/>
+          <w:lang w:eastAsia="ko-KR"/>
+        </w:rPr>
+        <w:t>security</w:t>
+      </w:r>
+      <w:r>
+        <w:rPr>
+          <w:rFonts w:ascii="Times New Roman" w:hAnsi="Times New Roman"/>
+          <w:sz w:val="24"/>
+          <w:szCs w:val="24"/>
+          <w:shd w:val="clear" w:color="auto" w:fill="FFFFFF"/>
+          <w:lang w:eastAsia="ko-KR"/>
+        </w:rPr>
+        <w:t xml:space="preserve"> tests</w:t>
+      </w:r>
+      <w:r>
+        <w:rPr>
+          <w:rFonts w:ascii="Times New Roman" w:hAnsi="Times New Roman"/>
+          <w:sz w:val="24"/>
+          <w:szCs w:val="24"/>
+          <w:shd w:val="clear" w:color="auto" w:fill="FFFFFF"/>
+          <w:lang w:eastAsia="ko-KR"/>
+        </w:rPr>
+        <w:t xml:space="preserve"> to ensure quality and efficiency.</w:t>
+      </w:r>
+    </w:p>
+    <w:p>
+      <w:pPr>
+        <w:spacing w:line="254" w:lineRule="auto"/>
+        <w:rPr>
+          <w:rFonts w:ascii="Times New Roman" w:eastAsia="Malgun Gothic" w:hAnsi="Times New Roman"/>
+          <w:color w:val="181717"/>
+          <w:sz w:val="24"/>
+          <w:szCs w:val="24"/>
+          <w:shd w:val="clear" w:color="auto" w:fill="FFFFFF"/>
+          <w:lang w:eastAsia="ko-KR"/>
+        </w:rPr>
+      </w:pPr>
+      <w:r>
+        <w:rPr>
+          <w:rFonts w:ascii="Times New Roman" w:eastAsia="Malgun Gothic" w:hAnsi="Times New Roman"/>
+          <w:color w:val="181717"/>
+          <w:sz w:val="24"/>
+          <w:szCs w:val="24"/>
+          <w:shd w:val="clear" w:color="auto" w:fill="FFFFFF"/>
+          <w:lang w:eastAsia="ko-KR"/>
+        </w:rPr>
+        <w:t>I am currently in 3</w:t>
+      </w:r>
+      <w:r>
+        <w:rPr>
+          <w:rFonts w:ascii="Times New Roman" w:eastAsia="Malgun Gothic" w:hAnsi="Times New Roman"/>
+          <w:color w:val="181717"/>
+          <w:sz w:val="24"/>
+          <w:szCs w:val="24"/>
+          <w:shd w:val="clear" w:color="auto" w:fill="FFFFFF"/>
+          <w:vertAlign w:val="superscript"/>
+          <w:lang w:eastAsia="ko-KR"/>
+        </w:rPr>
+        <w:t>rd</w:t>
+      </w:r>
+      <w:r>
+        <w:rPr>
+          <w:rFonts w:ascii="Times New Roman" w:eastAsia="Malgun Gothic" w:hAnsi="Times New Roman"/>
+          <w:color w:val="181717"/>
+          <w:sz w:val="24"/>
+          <w:szCs w:val="24"/>
+          <w:shd w:val="clear" w:color="auto" w:fill="FFFFFF"/>
+          <w:lang w:eastAsia="ko-KR"/>
+        </w:rPr>
+        <w:t xml:space="preserve"> year pursuing a degree in computing science with a specialization in software practice at the University of Alberta. My focus is on using and understanding software on multiple levels, </w:t>
+      </w:r>
+      <w:r>
+        <w:rPr>
+          <w:rFonts w:ascii="Times New Roman" w:eastAsia="Malgun Gothic" w:hAnsi="Times New Roman"/>
+          <w:color w:val="181717"/>
+          <w:sz w:val="24"/>
+          <w:szCs w:val="24"/>
+          <w:shd w:val="clear" w:color="auto" w:fill="FFFFFF"/>
+          <w:lang w:eastAsia="ko-KR"/>
+        </w:rPr>
+        <w:t>applying</w:t>
+      </w:r>
+      <w:r>
+        <w:rPr>
+          <w:rFonts w:ascii="Times New Roman" w:eastAsia="Malgun Gothic" w:hAnsi="Times New Roman"/>
+          <w:color w:val="181717"/>
+          <w:sz w:val="24"/>
+          <w:szCs w:val="24"/>
+          <w:shd w:val="clear" w:color="auto" w:fill="FFFFFF"/>
+          <w:lang w:eastAsia="ko-KR"/>
+        </w:rPr>
+        <w:t xml:space="preserve"> collaborative</w:t>
+      </w:r>
+      <w:r>
+        <w:rPr>
+          <w:rFonts w:ascii="Times New Roman" w:eastAsia="Malgun Gothic" w:hAnsi="Times New Roman"/>
+          <w:color w:val="181717"/>
+          <w:sz w:val="24"/>
+          <w:szCs w:val="24"/>
+          <w:shd w:val="clear" w:color="auto" w:fill="FFFFFF"/>
+          <w:lang w:eastAsia="ko-KR"/>
+        </w:rPr>
+        <w:t xml:space="preserve"> scrum and agile practices to software design and </w:t>
+      </w:r>
+      <w:r>
+        <w:rPr>
+          <w:rFonts w:ascii="Times New Roman" w:eastAsia="Malgun Gothic" w:hAnsi="Times New Roman"/>
+          <w:color w:val="181717"/>
+          <w:sz w:val="24"/>
+          <w:szCs w:val="24"/>
+          <w:shd w:val="clear" w:color="auto" w:fill="FFFFFF"/>
+          <w:lang w:eastAsia="ko-KR"/>
+        </w:rPr>
+        <w:t>modification</w:t>
+      </w:r>
+      <w:r>
+        <w:rPr>
+          <w:rFonts w:ascii="Times New Roman" w:eastAsia="Malgun Gothic" w:hAnsi="Times New Roman"/>
+          <w:color w:val="181717"/>
           <w:sz w:val="24"/>
           <w:szCs w:val="24"/>
           <w:shd w:val="clear" w:color="auto" w:fill="FFFFFF"/>
@@ -710,17 +1220,42 @@
       </w:r>
       <w:r>
         <w:rPr>
-          <w:rFonts w:ascii="Times New Roman" w:hAnsi="Times New Roman"/>
-          <w:sz w:val="24"/>
-          <w:szCs w:val="24"/>
-          <w:shd w:val="clear" w:color="auto" w:fill="FFFFFF"/>
-          <w:lang w:eastAsia="ko-KR"/>
-        </w:rPr>
-        <w:t>Edmonton.</w:t>
-      </w:r>
-      <w:r>
-        <w:rPr>
-          <w:rFonts w:ascii="Times New Roman" w:hAnsi="Times New Roman"/>
+          <w:rFonts w:ascii="Times New Roman" w:eastAsia="Malgun Gothic" w:hAnsi="Times New Roman"/>
+          <w:color w:val="181717"/>
+          <w:sz w:val="24"/>
+          <w:szCs w:val="24"/>
+          <w:shd w:val="clear" w:color="auto" w:fill="FFFFFF"/>
+          <w:lang w:eastAsia="ko-KR"/>
+        </w:rPr>
+        <w:t>database design</w:t>
+      </w:r>
+      <w:commentRangeStart w:id="3"/>
+      <w:r>
+        <w:rPr>
+          <w:rFonts w:ascii="Times New Roman" w:eastAsia="Malgun Gothic" w:hAnsi="Times New Roman"/>
+          <w:color w:val="181717"/>
+          <w:sz w:val="24"/>
+          <w:szCs w:val="24"/>
+          <w:shd w:val="clear" w:color="auto" w:fill="FFFFFF"/>
+          <w:lang w:eastAsia="ko-KR"/>
+        </w:rPr>
+        <w:t xml:space="preserve">, </w:t>
+      </w:r>
+      <w:r>
+        <w:rPr>
+          <w:rFonts w:ascii="Times New Roman" w:eastAsia="Malgun Gothic" w:hAnsi="Times New Roman"/>
+          <w:color w:val="181717"/>
+          <w:sz w:val="24"/>
+          <w:szCs w:val="24"/>
+          <w:shd w:val="clear" w:color="auto" w:fill="FFFFFF"/>
+          <w:lang w:eastAsia="ko-KR"/>
+        </w:rPr>
+        <w:t>computer hardware components</w:t>
+      </w:r>
+      <w:r>
+        <w:rPr>
+          <w:rFonts w:ascii="Times New Roman" w:eastAsia="Malgun Gothic" w:hAnsi="Times New Roman"/>
+          <w:color w:val="181717"/>
           <w:sz w:val="24"/>
           <w:szCs w:val="24"/>
           <w:shd w:val="clear" w:color="auto" w:fill="FFFFFF"/>
@@ -737,487 +1272,6 @@
           <w:shd w:val="clear" w:color="auto" w:fill="FFFFFF"/>
           <w:lang w:eastAsia="ko-KR"/>
         </w:rPr>
-        <w:t>I</w:t>
-      </w:r>
-      <w:r>
-        <w:rPr>
-          <w:rFonts w:ascii="Times New Roman" w:eastAsia="Malgun Gothic" w:hAnsi="Times New Roman"/>
-          <w:color w:val="181717"/>
-          <w:sz w:val="24"/>
-          <w:szCs w:val="24"/>
-          <w:shd w:val="clear" w:color="auto" w:fill="FFFFFF"/>
-          <w:lang w:eastAsia="ko-KR"/>
-        </w:rPr>
-        <w:t xml:space="preserve"> am </w:t>
-      </w:r>
-      <w:r>
-        <w:rPr>
-          <w:rFonts w:ascii="Times New Roman" w:eastAsia="Malgun Gothic" w:hAnsi="Times New Roman"/>
-          <w:color w:val="181717"/>
-          <w:sz w:val="24"/>
-          <w:szCs w:val="24"/>
-          <w:shd w:val="clear" w:color="auto" w:fill="FFFFFF"/>
-          <w:lang w:eastAsia="ko-KR"/>
-        </w:rPr>
-        <w:t xml:space="preserve">a </w:t>
-      </w:r>
-      <w:r>
-        <w:rPr>
-          <w:rFonts w:ascii="Times New Roman" w:eastAsia="Malgun Gothic" w:hAnsi="Times New Roman"/>
-          <w:color w:val="181717"/>
-          <w:sz w:val="24"/>
-          <w:szCs w:val="24"/>
-          <w:shd w:val="clear" w:color="auto" w:fill="FFFFFF"/>
-          <w:lang w:eastAsia="ko-KR"/>
-        </w:rPr>
-        <w:t xml:space="preserve">vocal team-oriented developer </w:t>
-      </w:r>
-      <w:r>
-        <w:rPr>
-          <w:rFonts w:ascii="Times New Roman" w:eastAsia="Malgun Gothic" w:hAnsi="Times New Roman"/>
-          <w:color w:val="181717"/>
-          <w:sz w:val="24"/>
-          <w:szCs w:val="24"/>
-          <w:shd w:val="clear" w:color="auto" w:fill="FFFFFF"/>
-          <w:lang w:eastAsia="ko-KR"/>
-        </w:rPr>
-        <w:t>well-versed</w:t>
-      </w:r>
-      <w:r>
-        <w:rPr>
-          <w:rFonts w:ascii="Times New Roman" w:eastAsia="Malgun Gothic" w:hAnsi="Times New Roman"/>
-          <w:color w:val="181717"/>
-          <w:sz w:val="24"/>
-          <w:szCs w:val="24"/>
-          <w:shd w:val="clear" w:color="auto" w:fill="FFFFFF"/>
-          <w:lang w:eastAsia="ko-KR"/>
-        </w:rPr>
-        <w:t xml:space="preserve"> </w:t>
-      </w:r>
-      <w:r>
-        <w:rPr>
-          <w:rFonts w:ascii="Times New Roman" w:hAnsi="Times New Roman"/>
-          <w:sz w:val="24"/>
-          <w:szCs w:val="24"/>
-          <w:shd w:val="clear" w:color="auto" w:fill="FFFFFF"/>
-          <w:lang w:eastAsia="ko-KR"/>
-        </w:rPr>
-        <w:t xml:space="preserve">in Android mobile application </w:t>
-      </w:r>
-      <w:r>
-        <w:rPr>
-          <w:rFonts w:ascii="Times New Roman" w:hAnsi="Times New Roman"/>
-          <w:sz w:val="24"/>
-          <w:szCs w:val="24"/>
-          <w:shd w:val="clear" w:color="auto" w:fill="FFFFFF"/>
-          <w:lang w:eastAsia="ko-KR"/>
-        </w:rPr>
-        <w:t>front-end interfac</w:t>
-      </w:r>
-      <w:r>
-        <w:rPr>
-          <w:rFonts w:ascii="Times New Roman" w:hAnsi="Times New Roman"/>
-          <w:sz w:val="24"/>
-          <w:szCs w:val="24"/>
-          <w:shd w:val="clear" w:color="auto" w:fill="FFFFFF"/>
-          <w:lang w:eastAsia="ko-KR"/>
-        </w:rPr>
-        <w:t>e</w:t>
-      </w:r>
-      <w:r>
-        <w:rPr>
-          <w:rFonts w:ascii="Times New Roman" w:hAnsi="Times New Roman"/>
-          <w:sz w:val="24"/>
-          <w:szCs w:val="24"/>
-          <w:shd w:val="clear" w:color="auto" w:fill="FFFFFF"/>
-          <w:lang w:eastAsia="ko-KR"/>
-        </w:rPr>
-        <w:t xml:space="preserve"> </w:t>
-      </w:r>
-      <w:r>
-        <w:rPr>
-          <w:rFonts w:ascii="Times New Roman" w:hAnsi="Times New Roman"/>
-          <w:sz w:val="24"/>
-          <w:szCs w:val="24"/>
-          <w:shd w:val="clear" w:color="auto" w:fill="FFFFFF"/>
-          <w:lang w:eastAsia="ko-KR"/>
-        </w:rPr>
-        <w:t xml:space="preserve">and </w:t>
-      </w:r>
-      <w:r>
-        <w:rPr>
-          <w:rFonts w:ascii="Times New Roman" w:hAnsi="Times New Roman"/>
-          <w:sz w:val="24"/>
-          <w:szCs w:val="24"/>
-          <w:shd w:val="clear" w:color="auto" w:fill="FFFFFF"/>
-          <w:lang w:eastAsia="ko-KR"/>
-        </w:rPr>
-        <w:t>back-end module prototyping</w:t>
-      </w:r>
-      <w:r>
-        <w:rPr>
-          <w:rFonts w:ascii="Times New Roman" w:hAnsi="Times New Roman"/>
-          <w:sz w:val="24"/>
-          <w:szCs w:val="24"/>
-          <w:shd w:val="clear" w:color="auto" w:fill="FFFFFF"/>
-          <w:lang w:eastAsia="ko-KR"/>
-        </w:rPr>
-        <w:t>,</w:t>
-      </w:r>
-      <w:r>
-        <w:rPr>
-          <w:rFonts w:ascii="Times New Roman" w:hAnsi="Times New Roman"/>
-          <w:sz w:val="24"/>
-          <w:szCs w:val="24"/>
-          <w:shd w:val="clear" w:color="auto" w:fill="FFFFFF"/>
-          <w:lang w:eastAsia="ko-KR"/>
-        </w:rPr>
-        <w:t xml:space="preserve"> </w:t>
-      </w:r>
-      <w:r>
-        <w:rPr>
-          <w:rFonts w:ascii="Times New Roman" w:hAnsi="Times New Roman"/>
-          <w:sz w:val="24"/>
-          <w:szCs w:val="24"/>
-          <w:shd w:val="clear" w:color="auto" w:fill="FFFFFF"/>
-          <w:lang w:eastAsia="ko-KR"/>
-        </w:rPr>
-        <w:t xml:space="preserve">testing, and </w:t>
-      </w:r>
-      <w:r>
-        <w:rPr>
-          <w:rFonts w:ascii="Times New Roman" w:hAnsi="Times New Roman"/>
-          <w:sz w:val="24"/>
-          <w:szCs w:val="24"/>
-          <w:shd w:val="clear" w:color="auto" w:fill="FFFFFF"/>
-          <w:lang w:eastAsia="ko-KR"/>
-        </w:rPr>
-        <w:t xml:space="preserve">product </w:t>
-      </w:r>
-      <w:r>
-        <w:rPr>
-          <w:rFonts w:ascii="Times New Roman" w:hAnsi="Times New Roman"/>
-          <w:sz w:val="24"/>
-          <w:szCs w:val="24"/>
-          <w:shd w:val="clear" w:color="auto" w:fill="FFFFFF"/>
-          <w:lang w:eastAsia="ko-KR"/>
-        </w:rPr>
-        <w:t>presentation</w:t>
-      </w:r>
-      <w:r>
-        <w:rPr>
-          <w:rFonts w:ascii="Times New Roman" w:hAnsi="Times New Roman"/>
-          <w:sz w:val="24"/>
-          <w:szCs w:val="24"/>
-          <w:shd w:val="clear" w:color="auto" w:fill="FFFFFF"/>
-          <w:lang w:eastAsia="ko-KR"/>
-        </w:rPr>
-        <w:t xml:space="preserve">. I am excited about the opportunity to </w:t>
-      </w:r>
-      <w:r>
-        <w:rPr>
-          <w:rFonts w:ascii="Times New Roman" w:hAnsi="Times New Roman"/>
-          <w:sz w:val="24"/>
-          <w:szCs w:val="24"/>
-          <w:shd w:val="clear" w:color="auto" w:fill="FFFFFF"/>
-          <w:lang w:eastAsia="ko-KR"/>
-        </w:rPr>
-        <w:t>develop data analysis and data streaming tools</w:t>
-      </w:r>
-      <w:r>
-        <w:rPr>
-          <w:rFonts w:ascii="Times New Roman" w:hAnsi="Times New Roman"/>
-          <w:sz w:val="24"/>
-          <w:szCs w:val="24"/>
-          <w:shd w:val="clear" w:color="auto" w:fill="FFFFFF"/>
-          <w:lang w:eastAsia="ko-KR"/>
-        </w:rPr>
-        <w:t xml:space="preserve"> </w:t>
-      </w:r>
-      <w:r>
-        <w:rPr>
-          <w:rFonts w:ascii="Times New Roman" w:hAnsi="Times New Roman"/>
-          <w:sz w:val="24"/>
-          <w:szCs w:val="24"/>
-          <w:shd w:val="clear" w:color="auto" w:fill="FFFFFF"/>
-          <w:lang w:eastAsia="ko-KR"/>
-        </w:rPr>
-        <w:t>in</w:t>
-      </w:r>
-      <w:r>
-        <w:rPr>
-          <w:rFonts w:ascii="Times New Roman" w:hAnsi="Times New Roman"/>
-          <w:sz w:val="24"/>
-          <w:szCs w:val="24"/>
-          <w:shd w:val="clear" w:color="auto" w:fill="FFFFFF"/>
-          <w:lang w:eastAsia="ko-KR"/>
-        </w:rPr>
-        <w:t xml:space="preserve"> your organization</w:t>
-      </w:r>
-      <w:r>
-        <w:rPr>
-          <w:rFonts w:ascii="Times New Roman" w:hAnsi="Times New Roman"/>
-          <w:sz w:val="24"/>
-          <w:szCs w:val="24"/>
-          <w:shd w:val="clear" w:color="auto" w:fill="FFFFFF"/>
-          <w:lang w:eastAsia="ko-KR"/>
-        </w:rPr>
-        <w:t xml:space="preserve"> alongside specialized experts</w:t>
-      </w:r>
-      <w:r>
-        <w:rPr>
-          <w:rFonts w:ascii="Times New Roman" w:hAnsi="Times New Roman"/>
-          <w:sz w:val="24"/>
-          <w:szCs w:val="24"/>
-          <w:shd w:val="clear" w:color="auto" w:fill="FFFFFF"/>
-          <w:lang w:eastAsia="ko-KR"/>
-        </w:rPr>
-        <w:t xml:space="preserve">. I am prepared to contribute to your company’s technological goals in developing </w:t>
-      </w:r>
-      <w:r>
-        <w:rPr>
-          <w:rFonts w:ascii="Times New Roman" w:hAnsi="Times New Roman"/>
-          <w:sz w:val="24"/>
-          <w:szCs w:val="24"/>
-          <w:shd w:val="clear" w:color="auto" w:fill="FFFFFF"/>
-          <w:lang w:eastAsia="ko-KR"/>
-        </w:rPr>
-        <w:t xml:space="preserve">features </w:t>
-      </w:r>
-      <w:r>
-        <w:rPr>
-          <w:rFonts w:ascii="Times New Roman" w:hAnsi="Times New Roman"/>
-          <w:sz w:val="24"/>
-          <w:szCs w:val="24"/>
-          <w:shd w:val="clear" w:color="auto" w:fill="FFFFFF"/>
-          <w:lang w:eastAsia="ko-KR"/>
-        </w:rPr>
-        <w:t xml:space="preserve">and optimizing </w:t>
-      </w:r>
-      <w:r>
-        <w:rPr>
-          <w:rFonts w:ascii="Times New Roman" w:hAnsi="Times New Roman"/>
-          <w:sz w:val="24"/>
-          <w:szCs w:val="24"/>
-          <w:shd w:val="clear" w:color="auto" w:fill="FFFFFF"/>
-          <w:lang w:eastAsia="ko-KR"/>
-        </w:rPr>
-        <w:t>software</w:t>
-      </w:r>
-      <w:r>
-        <w:rPr>
-          <w:rFonts w:ascii="Times New Roman" w:hAnsi="Times New Roman"/>
-          <w:sz w:val="24"/>
-          <w:szCs w:val="24"/>
-          <w:shd w:val="clear" w:color="auto" w:fill="FFFFFF"/>
-          <w:lang w:eastAsia="ko-KR"/>
-        </w:rPr>
-        <w:t xml:space="preserve"> </w:t>
-      </w:r>
-      <w:r>
-        <w:rPr>
-          <w:rFonts w:ascii="Times New Roman" w:hAnsi="Times New Roman"/>
-          <w:sz w:val="24"/>
-          <w:szCs w:val="24"/>
-          <w:shd w:val="clear" w:color="auto" w:fill="FFFFFF"/>
-          <w:lang w:eastAsia="ko-KR"/>
-        </w:rPr>
-        <w:t xml:space="preserve">workflows </w:t>
-      </w:r>
-      <w:r>
-        <w:rPr>
-          <w:rFonts w:ascii="Times New Roman" w:hAnsi="Times New Roman"/>
-          <w:sz w:val="24"/>
-          <w:szCs w:val="24"/>
-          <w:shd w:val="clear" w:color="auto" w:fill="FFFFFF"/>
-          <w:lang w:eastAsia="ko-KR"/>
-        </w:rPr>
-        <w:t>while performing any risk assessments, design evaluations, and</w:t>
-      </w:r>
-      <w:r>
-        <w:rPr>
-          <w:rFonts w:ascii="Times New Roman" w:hAnsi="Times New Roman"/>
-          <w:sz w:val="24"/>
-          <w:szCs w:val="24"/>
-          <w:shd w:val="clear" w:color="auto" w:fill="FFFFFF"/>
-          <w:lang w:eastAsia="ko-KR"/>
-        </w:rPr>
-        <w:t xml:space="preserve"> </w:t>
-      </w:r>
-      <w:r>
-        <w:rPr>
-          <w:rFonts w:ascii="Times New Roman" w:hAnsi="Times New Roman"/>
-          <w:sz w:val="24"/>
-          <w:szCs w:val="24"/>
-          <w:shd w:val="clear" w:color="auto" w:fill="FFFFFF"/>
-          <w:lang w:eastAsia="ko-KR"/>
-        </w:rPr>
-        <w:t>security</w:t>
-      </w:r>
-      <w:r>
-        <w:rPr>
-          <w:rFonts w:ascii="Times New Roman" w:hAnsi="Times New Roman"/>
-          <w:sz w:val="24"/>
-          <w:szCs w:val="24"/>
-          <w:shd w:val="clear" w:color="auto" w:fill="FFFFFF"/>
-          <w:lang w:eastAsia="ko-KR"/>
-        </w:rPr>
-        <w:t xml:space="preserve"> tests</w:t>
-      </w:r>
-      <w:r>
-        <w:rPr>
-          <w:rFonts w:ascii="Times New Roman" w:hAnsi="Times New Roman"/>
-          <w:sz w:val="24"/>
-          <w:szCs w:val="24"/>
-          <w:shd w:val="clear" w:color="auto" w:fill="FFFFFF"/>
-          <w:lang w:eastAsia="ko-KR"/>
-        </w:rPr>
-        <w:t xml:space="preserve"> to ensure quality and efficiency.</w:t>
-      </w:r>
-    </w:p>
-    <w:p>
-      <w:pPr>
-        <w:spacing w:line="254" w:lineRule="auto"/>
-        <w:rPr>
-          <w:rFonts w:ascii="Times New Roman" w:eastAsia="Malgun Gothic" w:hAnsi="Times New Roman"/>
-          <w:color w:val="181717"/>
-          <w:sz w:val="24"/>
-          <w:szCs w:val="24"/>
-          <w:shd w:val="clear" w:color="auto" w:fill="FFFFFF"/>
-          <w:lang w:eastAsia="ko-KR"/>
-        </w:rPr>
-      </w:pPr>
-      <w:r>
-        <w:rPr>
-          <w:rFonts w:ascii="Times New Roman" w:eastAsia="Malgun Gothic" w:hAnsi="Times New Roman"/>
-          <w:color w:val="181717"/>
-          <w:sz w:val="24"/>
-          <w:szCs w:val="24"/>
-          <w:shd w:val="clear" w:color="auto" w:fill="FFFFFF"/>
-          <w:lang w:eastAsia="ko-KR"/>
-        </w:rPr>
-        <w:t>I am currently in 3</w:t>
-      </w:r>
-      <w:r>
-        <w:rPr>
-          <w:rFonts w:ascii="Times New Roman" w:eastAsia="Malgun Gothic" w:hAnsi="Times New Roman"/>
-          <w:color w:val="181717"/>
-          <w:sz w:val="24"/>
-          <w:szCs w:val="24"/>
-          <w:shd w:val="clear" w:color="auto" w:fill="FFFFFF"/>
-          <w:vertAlign w:val="superscript"/>
-          <w:lang w:eastAsia="ko-KR"/>
-        </w:rPr>
-        <w:t>rd</w:t>
-      </w:r>
-      <w:r>
-        <w:rPr>
-          <w:rFonts w:ascii="Times New Roman" w:eastAsia="Malgun Gothic" w:hAnsi="Times New Roman"/>
-          <w:color w:val="181717"/>
-          <w:sz w:val="24"/>
-          <w:szCs w:val="24"/>
-          <w:shd w:val="clear" w:color="auto" w:fill="FFFFFF"/>
-          <w:lang w:eastAsia="ko-KR"/>
-        </w:rPr>
-        <w:t xml:space="preserve"> year pursuing a degree in computing science with a specialization in software practice at the University of Alberta. My focus is on using and understanding software on multiple levels, </w:t>
-      </w:r>
-      <w:r>
-        <w:rPr>
-          <w:rFonts w:ascii="Times New Roman" w:eastAsia="Malgun Gothic" w:hAnsi="Times New Roman"/>
-          <w:color w:val="181717"/>
-          <w:sz w:val="24"/>
-          <w:szCs w:val="24"/>
-          <w:shd w:val="clear" w:color="auto" w:fill="FFFFFF"/>
-          <w:lang w:eastAsia="ko-KR"/>
-        </w:rPr>
-        <w:t>applying</w:t>
-      </w:r>
-      <w:r>
-        <w:rPr>
-          <w:rFonts w:ascii="Times New Roman" w:eastAsia="Malgun Gothic" w:hAnsi="Times New Roman"/>
-          <w:color w:val="181717"/>
-          <w:sz w:val="24"/>
-          <w:szCs w:val="24"/>
-          <w:shd w:val="clear" w:color="auto" w:fill="FFFFFF"/>
-          <w:lang w:eastAsia="ko-KR"/>
-        </w:rPr>
-        <w:t xml:space="preserve"> collaborative</w:t>
-      </w:r>
-      <w:r>
-        <w:rPr>
-          <w:rFonts w:ascii="Times New Roman" w:eastAsia="Malgun Gothic" w:hAnsi="Times New Roman"/>
-          <w:color w:val="181717"/>
-          <w:sz w:val="24"/>
-          <w:szCs w:val="24"/>
-          <w:shd w:val="clear" w:color="auto" w:fill="FFFFFF"/>
-          <w:lang w:eastAsia="ko-KR"/>
-        </w:rPr>
-        <w:t xml:space="preserve"> scrum and agile practices to software design and </w:t>
-      </w:r>
-      <w:r>
-        <w:rPr>
-          <w:rFonts w:ascii="Times New Roman" w:eastAsia="Malgun Gothic" w:hAnsi="Times New Roman"/>
-          <w:color w:val="181717"/>
-          <w:sz w:val="24"/>
-          <w:szCs w:val="24"/>
-          <w:shd w:val="clear" w:color="auto" w:fill="FFFFFF"/>
-          <w:lang w:eastAsia="ko-KR"/>
-        </w:rPr>
-        <w:t>modification</w:t>
-      </w:r>
-      <w:r>
-        <w:rPr>
-          <w:rFonts w:ascii="Times New Roman" w:eastAsia="Malgun Gothic" w:hAnsi="Times New Roman"/>
-          <w:color w:val="181717"/>
-          <w:sz w:val="24"/>
-          <w:szCs w:val="24"/>
-          <w:shd w:val="clear" w:color="auto" w:fill="FFFFFF"/>
-          <w:lang w:eastAsia="ko-KR"/>
-        </w:rPr>
-        <w:t xml:space="preserve">, </w:t>
-      </w:r>
-      <w:r>
-        <w:rPr>
-          <w:rFonts w:ascii="Times New Roman" w:eastAsia="Malgun Gothic" w:hAnsi="Times New Roman"/>
-          <w:color w:val="181717"/>
-          <w:sz w:val="24"/>
-          <w:szCs w:val="24"/>
-          <w:shd w:val="clear" w:color="auto" w:fill="FFFFFF"/>
-          <w:lang w:eastAsia="ko-KR"/>
-        </w:rPr>
-        <w:t xml:space="preserve">database design, </w:t>
-      </w:r>
-      <w:r>
-        <w:rPr>
-          <w:rFonts w:ascii="Times New Roman" w:eastAsia="Malgun Gothic" w:hAnsi="Times New Roman"/>
-          <w:color w:val="181717"/>
-          <w:sz w:val="24"/>
-          <w:szCs w:val="24"/>
-          <w:shd w:val="clear" w:color="auto" w:fill="FFFFFF"/>
-          <w:lang w:eastAsia="ko-KR"/>
-        </w:rPr>
-        <w:t>computer hardware components</w:t>
-      </w:r>
-      <w:r>
-        <w:rPr>
-          <w:rFonts w:ascii="Times New Roman" w:eastAsia="Malgun Gothic" w:hAnsi="Times New Roman"/>
-          <w:color w:val="181717"/>
-          <w:sz w:val="24"/>
-          <w:szCs w:val="24"/>
-          <w:shd w:val="clear" w:color="auto" w:fill="FFFFFF"/>
-          <w:lang w:eastAsia="ko-KR"/>
-        </w:rPr>
-        <w:t xml:space="preserve"> </w:t>
-      </w:r>
-      <w:r>
-        <w:rPr>
-          <w:rFonts w:ascii="Times New Roman" w:eastAsia="Malgun Gothic" w:hAnsi="Times New Roman"/>
-          <w:color w:val="181717"/>
-          <w:sz w:val="24"/>
-          <w:szCs w:val="24"/>
-          <w:shd w:val="clear" w:color="auto" w:fill="FFFFFF"/>
-          <w:lang w:eastAsia="ko-KR"/>
-        </w:rPr>
         <w:t>and the application of discrete mathematic</w:t>
       </w:r>
       <w:r>
@@ -1230,6 +1284,13 @@
           <w:lang w:eastAsia="ko-KR"/>
         </w:rPr>
         <w:t>s</w:t>
+      </w:r>
+      <w:commentRangeEnd w:id="3"/>
+      <w:r>
+        <w:rPr>
+          <w:rStyle w:val="CommentReference"/>
+        </w:rPr>
+        <w:commentReference w:id="3"/>
       </w:r>
       <w:r>
         <w:rPr>
@@ -1383,28 +1444,56 @@
         </w:rPr>
         <w:t xml:space="preserve"> </w:t>
       </w:r>
-      <w:r>
-        <w:rPr>
-          <w:rFonts w:ascii="Times New Roman" w:eastAsia="Malgun Gothic" w:hAnsi="Times New Roman"/>
-          <w:color w:val="181717"/>
-          <w:sz w:val="24"/>
-          <w:szCs w:val="24"/>
-          <w:shd w:val="clear" w:color="auto" w:fill="FFFFFF"/>
-          <w:lang w:eastAsia="ko-KR"/>
-        </w:rPr>
-        <w:t>modified</w:t>
-      </w:r>
-      <w:r>
-        <w:rPr>
-          <w:rFonts w:ascii="Times New Roman" w:eastAsia="Malgun Gothic" w:hAnsi="Times New Roman"/>
-          <w:color w:val="181717"/>
-          <w:sz w:val="24"/>
-          <w:szCs w:val="24"/>
-          <w:shd w:val="clear" w:color="auto" w:fill="FFFFFF"/>
-          <w:lang w:eastAsia="ko-KR"/>
-        </w:rPr>
-        <w:t>, and tested</w:t>
-      </w:r>
+      <w:del w:id="4" w:author="365 Pro Plus" w:date="2020-03-10T21:06:00Z">
+        <w:r>
+          <w:rPr>
+            <w:rFonts w:ascii="Times New Roman" w:eastAsia="Malgun Gothic" w:hAnsi="Times New Roman"/>
+            <w:color w:val="181717"/>
+            <w:sz w:val="24"/>
+            <w:szCs w:val="24"/>
+            <w:shd w:val="clear" w:color="auto" w:fill="FFFFFF"/>
+            <w:lang w:eastAsia="ko-KR"/>
+          </w:rPr>
+          <w:delText>modified</w:delText>
+        </w:r>
+      </w:del>
+      <w:del w:id="5" w:author="365 Pro Plus" w:date="2020-03-10T21:07:00Z">
+        <w:r>
+          <w:rPr>
+            <w:rFonts w:ascii="Times New Roman" w:eastAsia="Malgun Gothic" w:hAnsi="Times New Roman"/>
+            <w:color w:val="181717"/>
+            <w:sz w:val="24"/>
+            <w:szCs w:val="24"/>
+            <w:shd w:val="clear" w:color="auto" w:fill="FFFFFF"/>
+            <w:lang w:eastAsia="ko-KR"/>
+          </w:rPr>
+          <w:delText xml:space="preserve">, and </w:delText>
+        </w:r>
+      </w:del>
+      <w:r>
+        <w:rPr>
+          <w:rFonts w:ascii="Times New Roman" w:eastAsia="Malgun Gothic" w:hAnsi="Times New Roman"/>
+          <w:color w:val="181717"/>
+          <w:sz w:val="24"/>
+          <w:szCs w:val="24"/>
+          <w:shd w:val="clear" w:color="auto" w:fill="FFFFFF"/>
+          <w:lang w:eastAsia="ko-KR"/>
+        </w:rPr>
+        <w:t>tested</w:t>
+      </w:r>
+      <w:ins w:id="6" w:author="365 Pro Plus" w:date="2020-03-10T21:07:00Z">
+        <w:r>
+          <w:rPr>
+            <w:rFonts w:ascii="Times New Roman" w:eastAsia="Malgun Gothic" w:hAnsi="Times New Roman"/>
+            <w:color w:val="181717"/>
+            <w:sz w:val="24"/>
+            <w:szCs w:val="24"/>
+            <w:shd w:val="clear" w:color="auto" w:fill="FFFFFF"/>
+            <w:lang w:eastAsia="ko-KR"/>
+          </w:rPr>
+          <w:t xml:space="preserve"> and iterated</w:t>
+        </w:r>
+      </w:ins>
       <w:r>
         <w:rPr>
           <w:rFonts w:ascii="Times New Roman" w:eastAsia="Malgun Gothic" w:hAnsi="Times New Roman"/>
@@ -1809,7 +1898,55 @@
           <w:shd w:val="clear" w:color="auto" w:fill="FFFFFF"/>
           <w:lang w:eastAsia="ko-KR"/>
         </w:rPr>
-        <w:t>Uses Pandas and Folium to map crime statistics radius on google maps</w:t>
+        <w:t xml:space="preserve">Uses Pandas and Folium to map crime statistics radius on </w:t>
+      </w:r>
+      <w:del w:id="7" w:author="365 Pro Plus" w:date="2020-03-10T21:06:00Z">
+        <w:r>
+          <w:rPr>
+            <w:rFonts w:ascii="Times New Roman" w:eastAsia="Malgun Gothic" w:hAnsi="Times New Roman"/>
+            <w:color w:val="181717"/>
+            <w:sz w:val="24"/>
+            <w:szCs w:val="24"/>
+            <w:shd w:val="clear" w:color="auto" w:fill="FFFFFF"/>
+            <w:lang w:eastAsia="ko-KR"/>
+          </w:rPr>
+          <w:delText xml:space="preserve">google </w:delText>
+        </w:r>
+      </w:del>
+      <w:ins w:id="8" w:author="365 Pro Plus" w:date="2020-03-10T21:06:00Z">
+        <w:r>
+          <w:rPr>
+            <w:rFonts w:ascii="Times New Roman" w:eastAsia="Malgun Gothic" w:hAnsi="Times New Roman"/>
+            <w:color w:val="181717"/>
+            <w:sz w:val="24"/>
+            <w:szCs w:val="24"/>
+            <w:shd w:val="clear" w:color="auto" w:fill="FFFFFF"/>
+            <w:lang w:eastAsia="ko-KR"/>
+          </w:rPr>
+          <w:t>Google</w:t>
+        </w:r>
+        <w:r>
+          <w:rPr>
+            <w:rFonts w:ascii="Times New Roman" w:eastAsia="Malgun Gothic" w:hAnsi="Times New Roman"/>
+            <w:color w:val="181717"/>
+            <w:sz w:val="24"/>
+            <w:szCs w:val="24"/>
+            <w:shd w:val="clear" w:color="auto" w:fill="FFFFFF"/>
+            <w:lang w:eastAsia="ko-KR"/>
+          </w:rPr>
+          <w:t xml:space="preserve"> </w:t>
+        </w:r>
+      </w:ins>
+      <w:r>
+        <w:rPr>
+          <w:rFonts w:ascii="Times New Roman" w:eastAsia="Malgun Gothic" w:hAnsi="Times New Roman"/>
+          <w:color w:val="181717"/>
+          <w:sz w:val="24"/>
+          <w:szCs w:val="24"/>
+          <w:shd w:val="clear" w:color="auto" w:fill="FFFFFF"/>
+          <w:lang w:eastAsia="ko-KR"/>
+        </w:rPr>
+        <w:t>maps</w:t>
       </w:r>
     </w:p>
     <w:p>
@@ -1867,7 +2004,69 @@
           <w:szCs w:val="24"/>
           <w:lang w:eastAsia="ko-KR"/>
         </w:rPr>
-        <w:t xml:space="preserve">I can bring to your team. I truly believe that my experience in programming coupled with </w:t>
+        <w:t>I can bring to your team</w:t>
+      </w:r>
+      <w:ins w:id="9" w:author="365 Pro Plus" w:date="2020-03-10T21:08:00Z">
+        <w:r>
+          <w:rPr>
+            <w:rFonts w:ascii="Times New Roman" w:eastAsia="Malgun Gothic" w:hAnsi="Times New Roman"/>
+            <w:sz w:val="24"/>
+            <w:szCs w:val="24"/>
+            <w:lang w:eastAsia="ko-KR"/>
+          </w:rPr>
+          <w:t xml:space="preserve"> and examples of my applications can be</w:t>
+        </w:r>
+      </w:ins>
+      <w:ins w:id="10" w:author="365 Pro Plus" w:date="2020-03-10T21:09:00Z">
+        <w:r>
+          <w:rPr>
+            <w:rFonts w:ascii="Times New Roman" w:eastAsia="Malgun Gothic" w:hAnsi="Times New Roman"/>
+            <w:sz w:val="24"/>
+            <w:szCs w:val="24"/>
+            <w:lang w:eastAsia="ko-KR"/>
+          </w:rPr>
+          <w:t xml:space="preserve"> </w:t>
+        </w:r>
+      </w:ins>
+      <w:ins w:id="11" w:author="365 Pro Plus" w:date="2020-03-10T21:08:00Z">
+        <w:r>
+          <w:rPr>
+            <w:rFonts w:ascii="Times New Roman" w:eastAsia="Malgun Gothic" w:hAnsi="Times New Roman"/>
+            <w:sz w:val="24"/>
+            <w:szCs w:val="24"/>
+            <w:lang w:eastAsia="ko-KR"/>
+          </w:rPr>
+          <w:t xml:space="preserve">accessed using my </w:t>
+        </w:r>
+        <w:proofErr w:type="spellStart"/>
+        <w:r>
+          <w:rPr>
+            <w:rFonts w:ascii="Times New Roman" w:eastAsia="Malgun Gothic" w:hAnsi="Times New Roman"/>
+            <w:sz w:val="24"/>
+            <w:szCs w:val="24"/>
+            <w:lang w:eastAsia="ko-KR"/>
+          </w:rPr>
+          <w:t>Github</w:t>
+        </w:r>
+        <w:proofErr w:type="spellEnd"/>
+        <w:r>
+          <w:rPr>
+            <w:rFonts w:ascii="Times New Roman" w:eastAsia="Malgun Gothic" w:hAnsi="Times New Roman"/>
+            <w:sz w:val="24"/>
+            <w:szCs w:val="24"/>
+            <w:lang w:eastAsia="ko-KR"/>
+          </w:rPr>
+          <w:t xml:space="preserve"> handle</w:t>
+        </w:r>
+      </w:ins>
+      <w:r>
+        <w:rPr>
+          <w:rFonts w:ascii="Times New Roman" w:eastAsia="Malgun Gothic" w:hAnsi="Times New Roman"/>
+          <w:sz w:val="24"/>
+          <w:szCs w:val="24"/>
+          <w:lang w:eastAsia="ko-KR"/>
+        </w:rPr>
+        <w:t xml:space="preserve">. I truly believe that my experience in programming coupled with </w:t>
       </w:r>
       <w:r>
         <w:rPr>
@@ -1941,8 +2140,6 @@
         </w:rPr>
         <w:t>. I hope we can schedule an appointment to talk, thank you for the consideration.</w:t>
       </w:r>
-      <w:bookmarkStart w:id="0" w:name="_GoBack"/>
-      <w:bookmarkEnd w:id="0"/>
     </w:p>
     <w:p>
       <w:pPr>
@@ -1968,6 +2165,7 @@
       <w:pPr>
         <w:spacing w:line="254" w:lineRule="auto"/>
         <w:rPr>
+          <w:ins w:id="12" w:author="365 Pro Plus" w:date="2020-03-10T21:09:00Z"/>
           <w:rFonts w:ascii="Times New Roman" w:eastAsia="Malgun Gothic" w:hAnsi="Times New Roman"/>
           <w:sz w:val="24"/>
           <w:szCs w:val="24"/>
@@ -1984,6 +2182,313 @@
         <w:lastRenderedPageBreak/>
         <w:t>Allen Lu</w:t>
       </w:r>
+    </w:p>
+    <w:p>
+      <w:pPr>
+        <w:spacing w:line="254" w:lineRule="auto"/>
+        <w:rPr>
+          <w:ins w:id="13" w:author="365 Pro Plus" w:date="2020-03-10T21:09:00Z"/>
+          <w:rFonts w:ascii="Times New Roman" w:eastAsia="Malgun Gothic" w:hAnsi="Times New Roman"/>
+          <w:sz w:val="24"/>
+          <w:szCs w:val="24"/>
+          <w:lang w:eastAsia="ko-KR"/>
+        </w:rPr>
+      </w:pPr>
+    </w:p>
+    <w:p>
+      <w:pPr>
+        <w:spacing w:line="254" w:lineRule="auto"/>
+        <w:rPr>
+          <w:ins w:id="14" w:author="365 Pro Plus" w:date="2020-03-10T21:10:00Z"/>
+          <w:rFonts w:ascii="Times New Roman" w:eastAsia="Malgun Gothic" w:hAnsi="Times New Roman"/>
+          <w:sz w:val="24"/>
+          <w:szCs w:val="24"/>
+          <w:lang w:eastAsia="ko-KR"/>
+        </w:rPr>
+      </w:pPr>
+      <w:ins w:id="15" w:author="365 Pro Plus" w:date="2020-03-10T21:09:00Z">
+        <w:r>
+          <w:rPr>
+            <w:rFonts w:ascii="Times New Roman" w:eastAsia="Malgun Gothic" w:hAnsi="Times New Roman"/>
+            <w:sz w:val="24"/>
+            <w:szCs w:val="24"/>
+            <w:lang w:eastAsia="ko-KR"/>
+          </w:rPr>
+          <w:t>General Comment</w:t>
+        </w:r>
+      </w:ins>
+      <w:ins w:id="16" w:author="365 Pro Plus" w:date="2020-03-10T21:10:00Z">
+        <w:r>
+          <w:rPr>
+            <w:rFonts w:ascii="Times New Roman" w:eastAsia="Malgun Gothic" w:hAnsi="Times New Roman"/>
+            <w:sz w:val="24"/>
+            <w:szCs w:val="24"/>
+            <w:lang w:eastAsia="ko-KR"/>
+          </w:rPr>
+          <w:t>s:</w:t>
+        </w:r>
+      </w:ins>
+    </w:p>
+    <w:p>
+      <w:pPr>
+        <w:spacing w:line="254" w:lineRule="auto"/>
+        <w:rPr>
+          <w:ins w:id="17" w:author="365 Pro Plus" w:date="2020-03-10T21:10:00Z"/>
+          <w:rFonts w:ascii="Times New Roman" w:eastAsia="Malgun Gothic" w:hAnsi="Times New Roman"/>
+          <w:sz w:val="24"/>
+          <w:szCs w:val="24"/>
+          <w:lang w:eastAsia="ko-KR"/>
+        </w:rPr>
+      </w:pPr>
+      <w:ins w:id="18" w:author="365 Pro Plus" w:date="2020-03-10T21:10:00Z">
+        <w:r>
+          <w:rPr>
+            <w:rFonts w:ascii="Times New Roman" w:eastAsia="Malgun Gothic" w:hAnsi="Times New Roman"/>
+            <w:sz w:val="24"/>
+            <w:szCs w:val="24"/>
+            <w:lang w:eastAsia="ko-KR"/>
+          </w:rPr>
+          <w:t>Looking at required skills as far as I know you have these ones:</w:t>
+        </w:r>
+      </w:ins>
+    </w:p>
+    <w:p>
+      <w:pPr>
+        <w:spacing w:line="254" w:lineRule="auto"/>
+        <w:rPr>
+          <w:ins w:id="19" w:author="365 Pro Plus" w:date="2020-03-10T21:10:00Z"/>
+          <w:rFonts w:ascii="Times New Roman" w:eastAsia="Malgun Gothic" w:hAnsi="Times New Roman"/>
+          <w:sz w:val="24"/>
+          <w:szCs w:val="24"/>
+          <w:lang w:eastAsia="ko-KR"/>
+        </w:rPr>
+      </w:pPr>
+      <w:proofErr w:type="spellStart"/>
+      <w:ins w:id="20" w:author="365 Pro Plus" w:date="2020-03-10T21:10:00Z">
+        <w:r>
+          <w:rPr>
+            <w:rFonts w:ascii="Times New Roman" w:eastAsia="Malgun Gothic" w:hAnsi="Times New Roman"/>
+            <w:sz w:val="24"/>
+            <w:szCs w:val="24"/>
+            <w:lang w:eastAsia="ko-KR"/>
+          </w:rPr>
+          <w:t>Javascript</w:t>
+        </w:r>
+        <w:proofErr w:type="spellEnd"/>
+      </w:ins>
+    </w:p>
+    <w:p>
+      <w:pPr>
+        <w:spacing w:line="254" w:lineRule="auto"/>
+        <w:rPr>
+          <w:ins w:id="21" w:author="365 Pro Plus" w:date="2020-03-10T21:10:00Z"/>
+          <w:rFonts w:ascii="Times New Roman" w:eastAsia="Malgun Gothic" w:hAnsi="Times New Roman"/>
+          <w:sz w:val="24"/>
+          <w:szCs w:val="24"/>
+          <w:lang w:eastAsia="ko-KR"/>
+        </w:rPr>
+      </w:pPr>
+      <w:ins w:id="22" w:author="365 Pro Plus" w:date="2020-03-10T21:10:00Z">
+        <w:r>
+          <w:rPr>
+            <w:rFonts w:ascii="Times New Roman" w:eastAsia="Malgun Gothic" w:hAnsi="Times New Roman"/>
+            <w:sz w:val="24"/>
+            <w:szCs w:val="24"/>
+            <w:lang w:eastAsia="ko-KR"/>
+          </w:rPr>
+          <w:t>Git</w:t>
+        </w:r>
+      </w:ins>
+    </w:p>
+    <w:p>
+      <w:pPr>
+        <w:spacing w:line="254" w:lineRule="auto"/>
+        <w:rPr>
+          <w:ins w:id="23" w:author="365 Pro Plus" w:date="2020-03-10T21:10:00Z"/>
+          <w:rFonts w:ascii="Times New Roman" w:eastAsia="Malgun Gothic" w:hAnsi="Times New Roman"/>
+          <w:sz w:val="24"/>
+          <w:szCs w:val="24"/>
+          <w:lang w:eastAsia="ko-KR"/>
+        </w:rPr>
+      </w:pPr>
+      <w:ins w:id="24" w:author="365 Pro Plus" w:date="2020-03-10T21:10:00Z">
+        <w:r>
+          <w:rPr>
+            <w:rFonts w:ascii="Times New Roman" w:eastAsia="Malgun Gothic" w:hAnsi="Times New Roman"/>
+            <w:sz w:val="24"/>
+            <w:szCs w:val="24"/>
+            <w:lang w:eastAsia="ko-KR"/>
+          </w:rPr>
+          <w:t>UI Development</w:t>
+        </w:r>
+      </w:ins>
+    </w:p>
+    <w:p>
+      <w:pPr>
+        <w:spacing w:line="254" w:lineRule="auto"/>
+        <w:rPr>
+          <w:ins w:id="25" w:author="365 Pro Plus" w:date="2020-03-10T21:10:00Z"/>
+          <w:rFonts w:ascii="Times New Roman" w:eastAsia="Malgun Gothic" w:hAnsi="Times New Roman"/>
+          <w:sz w:val="24"/>
+          <w:szCs w:val="24"/>
+          <w:lang w:eastAsia="ko-KR"/>
+        </w:rPr>
+      </w:pPr>
+      <w:ins w:id="26" w:author="365 Pro Plus" w:date="2020-03-10T21:10:00Z">
+        <w:r>
+          <w:rPr>
+            <w:rFonts w:ascii="Times New Roman" w:eastAsia="Malgun Gothic" w:hAnsi="Times New Roman"/>
+            <w:sz w:val="24"/>
+            <w:szCs w:val="24"/>
+            <w:lang w:eastAsia="ko-KR"/>
+          </w:rPr>
+          <w:t>Unit Testing</w:t>
+        </w:r>
+      </w:ins>
+    </w:p>
+    <w:p>
+      <w:pPr>
+        <w:spacing w:line="254" w:lineRule="auto"/>
+        <w:rPr>
+          <w:ins w:id="27" w:author="365 Pro Plus" w:date="2020-03-10T21:11:00Z"/>
+          <w:rFonts w:ascii="Times New Roman" w:eastAsia="Malgun Gothic" w:hAnsi="Times New Roman"/>
+          <w:sz w:val="24"/>
+          <w:szCs w:val="24"/>
+          <w:lang w:eastAsia="ko-KR"/>
+        </w:rPr>
+      </w:pPr>
+      <w:ins w:id="28" w:author="365 Pro Plus" w:date="2020-03-10T21:10:00Z">
+        <w:r>
+          <w:rPr>
+            <w:rFonts w:ascii="Times New Roman" w:eastAsia="Malgun Gothic" w:hAnsi="Times New Roman"/>
+            <w:sz w:val="24"/>
+            <w:szCs w:val="24"/>
+            <w:lang w:eastAsia="ko-KR"/>
+          </w:rPr>
+          <w:t xml:space="preserve">In </w:t>
+        </w:r>
+      </w:ins>
+      <w:ins w:id="29" w:author="365 Pro Plus" w:date="2020-03-10T21:11:00Z">
+        <w:r>
+          <w:rPr>
+            <w:rFonts w:ascii="Times New Roman" w:eastAsia="Malgun Gothic" w:hAnsi="Times New Roman"/>
+            <w:sz w:val="24"/>
+            <w:szCs w:val="24"/>
+            <w:lang w:eastAsia="ko-KR"/>
+          </w:rPr>
+          <w:t>the section where you talk about your projects make it flow a bit better</w:t>
+        </w:r>
+      </w:ins>
+    </w:p>
+    <w:p>
+      <w:pPr>
+        <w:spacing w:line="254" w:lineRule="auto"/>
+        <w:rPr>
+          <w:ins w:id="30" w:author="365 Pro Plus" w:date="2020-03-10T21:11:00Z"/>
+          <w:rFonts w:ascii="Times New Roman" w:eastAsia="Malgun Gothic" w:hAnsi="Times New Roman"/>
+          <w:sz w:val="24"/>
+          <w:szCs w:val="24"/>
+          <w:lang w:eastAsia="ko-KR"/>
+        </w:rPr>
+      </w:pPr>
+      <w:proofErr w:type="spellStart"/>
+      <w:ins w:id="31" w:author="365 Pro Plus" w:date="2020-03-10T21:11:00Z">
+        <w:r>
+          <w:rPr>
+            <w:rFonts w:ascii="Times New Roman" w:eastAsia="Malgun Gothic" w:hAnsi="Times New Roman"/>
+            <w:sz w:val="24"/>
+            <w:szCs w:val="24"/>
+            <w:lang w:eastAsia="ko-KR"/>
+          </w:rPr>
+          <w:t>I.e</w:t>
+        </w:r>
+        <w:proofErr w:type="spellEnd"/>
+        <w:r>
+          <w:rPr>
+            <w:rFonts w:ascii="Times New Roman" w:eastAsia="Malgun Gothic" w:hAnsi="Times New Roman"/>
+            <w:sz w:val="24"/>
+            <w:szCs w:val="24"/>
+            <w:lang w:eastAsia="ko-KR"/>
+          </w:rPr>
+          <w:t xml:space="preserve"> You developed the UI and backend using </w:t>
+        </w:r>
+        <w:proofErr w:type="spellStart"/>
+        <w:r>
+          <w:rPr>
+            <w:rFonts w:ascii="Times New Roman" w:eastAsia="Malgun Gothic" w:hAnsi="Times New Roman"/>
+            <w:sz w:val="24"/>
+            <w:szCs w:val="24"/>
+            <w:lang w:eastAsia="ko-KR"/>
+          </w:rPr>
+          <w:t>Javascript</w:t>
+        </w:r>
+        <w:proofErr w:type="spellEnd"/>
+        <w:r>
+          <w:rPr>
+            <w:rFonts w:ascii="Times New Roman" w:eastAsia="Malgun Gothic" w:hAnsi="Times New Roman"/>
+            <w:sz w:val="24"/>
+            <w:szCs w:val="24"/>
+            <w:lang w:eastAsia="ko-KR"/>
+          </w:rPr>
+          <w:t xml:space="preserve"> and Git for version control. You also created </w:t>
+        </w:r>
+        <w:r>
+          <w:rPr>
+            <w:rFonts w:ascii="Times New Roman" w:eastAsia="Malgun Gothic" w:hAnsi="Times New Roman"/>
+            <w:sz w:val="24"/>
+            <w:szCs w:val="24"/>
+            <w:lang w:eastAsia="ko-KR"/>
+          </w:rPr>
+          <w:t xml:space="preserve">tests with </w:t>
+        </w:r>
+        <w:proofErr w:type="spellStart"/>
+        <w:r>
+          <w:rPr>
+            <w:rFonts w:ascii="Times New Roman" w:eastAsia="Malgun Gothic" w:hAnsi="Times New Roman"/>
+            <w:sz w:val="24"/>
+            <w:szCs w:val="24"/>
+            <w:lang w:eastAsia="ko-KR"/>
+          </w:rPr>
+          <w:t>Robotium</w:t>
+        </w:r>
+        <w:proofErr w:type="spellEnd"/>
+      </w:ins>
+    </w:p>
+    <w:p>
+      <w:pPr>
+        <w:spacing w:line="254" w:lineRule="auto"/>
+        <w:rPr>
+          <w:ins w:id="32" w:author="365 Pro Plus" w:date="2020-03-10T21:12:00Z"/>
+          <w:rFonts w:ascii="Times New Roman" w:eastAsia="Malgun Gothic" w:hAnsi="Times New Roman"/>
+          <w:sz w:val="24"/>
+          <w:szCs w:val="24"/>
+          <w:lang w:eastAsia="ko-KR"/>
+        </w:rPr>
+      </w:pPr>
+      <w:ins w:id="33" w:author="365 Pro Plus" w:date="2020-03-10T21:12:00Z">
+        <w:r>
+          <w:rPr>
+            <w:rFonts w:ascii="Times New Roman" w:eastAsia="Malgun Gothic" w:hAnsi="Times New Roman"/>
+            <w:sz w:val="24"/>
+            <w:szCs w:val="24"/>
+            <w:lang w:eastAsia="ko-KR"/>
+          </w:rPr>
+          <w:t>Your choice whether you want to list it out, but I think you can make it in paragraph form if you want to tell a bit of a story.</w:t>
+        </w:r>
+        <w:bookmarkStart w:id="34" w:name="_GoBack"/>
+        <w:bookmarkEnd w:id="34"/>
+      </w:ins>
+    </w:p>
+    <w:p>
+      <w:pPr>
+        <w:spacing w:line="254" w:lineRule="auto"/>
+        <w:rPr>
+          <w:rFonts w:ascii="Times New Roman" w:eastAsia="Malgun Gothic" w:hAnsi="Times New Roman"/>
+          <w:sz w:val="24"/>
+          <w:szCs w:val="24"/>
+          <w:lang w:eastAsia="ko-KR"/>
+        </w:rPr>
+      </w:pPr>
     </w:p>
     <w:sectPr>
       <w:pgSz w:w="12240" w:h="15840"/>
@@ -1993,6 +2498,65 @@
     </w:sectPr>
   </w:body>
 </w:document>
+</file>
+
+<file path=word/comments.xml><?xml version="1.0" encoding="utf-8"?>
+<w:comments xmlns:wpc="http://schemas.microsoft.com/office/word/2010/wordprocessingCanvas" xmlns:cx="http://schemas.microsoft.com/office/drawing/2014/chartex" xmlns:cx1="http://schemas.microsoft.com/office/drawing/2015/9/8/chartex" xmlns:cx2="http://schemas.microsoft.com/office/drawing/2015/10/21/chartex" xmlns:cx3="http://schemas.microsoft.com/office/drawing/2016/5/9/chartex" xmlns:cx4="http://schemas.microsoft.com/office/drawing/2016/5/10/chartex" xmlns:cx5="http://schemas.microsoft.com/office/drawing/2016/5/11/chartex" xmlns:cx6="http://schemas.microsoft.com/office/drawing/2016/5/12/chartex" xmlns:cx7="http://schemas.microsoft.com/office/drawing/2016/5/13/chartex" xmlns:cx8="http://schemas.microsoft.com/office/drawing/2016/5/14/chartex" xmlns:mc="http://schemas.openxmlformats.org/markup-compatibility/2006" xmlns:aink="http://schemas.microsoft.com/office/drawing/2016/ink" xmlns:am3d="http://schemas.microsoft.com/office/drawing/2017/model3d" xmlns:o="urn:schemas-microsoft-com:office:office" xmlns:r="http://schemas.openxmlformats.org/officeDocument/2006/relationships" xmlns:m="http://schemas.openxmlformats.org/officeDocument/2006/math" xmlns:v="urn:schemas-microsoft-com:vml" xmlns:wp14="http://schemas.microsoft.com/office/word/2010/wordprocessingDrawing" xmlns:wp="http://schemas.openxmlformats.org/drawingml/2006/wordprocessingDrawing" xmlns:w10="urn:schemas-microsoft-com:office:word" xmlns:w="http://schemas.openxmlformats.org/wordprocessingml/2006/main" xmlns:w14="http://schemas.microsoft.com/office/word/2010/wordml" xmlns:w15="http://schemas.microsoft.com/office/word/2012/wordml" xmlns:w16cid="http://schemas.microsoft.com/office/word/2016/wordml/cid" xmlns:w16se="http://schemas.microsoft.com/office/word/2015/wordml/symex" xmlns:wpg="http://schemas.microsoft.com/office/word/2010/wordprocessingGroup" xmlns:wpi="http://schemas.microsoft.com/office/word/2010/wordprocessingInk" xmlns:wne="http://schemas.microsoft.com/office/word/2006/wordml" xmlns:wps="http://schemas.microsoft.com/office/word/2010/wordprocessingShape" mc:Ignorable="w14 w15 w16se w16cid wp14">
+  <w:comment w:id="2" w:author="365 Pro Plus" w:date="2020-03-10T21:04:00Z" w:initials="3PP">
+    <w:p>
+      <w:pPr>
+        <w:pStyle w:val="CommentText"/>
+      </w:pPr>
+      <w:r>
+        <w:rPr>
+          <w:rStyle w:val="CommentReference"/>
+        </w:rPr>
+        <w:annotationRef/>
+      </w:r>
+      <w:r>
+        <w:t>Is this job about data analysis? It seemed like it was instead actually about UI stuff + web service integration</w:t>
+      </w:r>
+    </w:p>
+  </w:comment>
+  <w:comment w:id="3" w:author="365 Pro Plus" w:date="2020-03-10T21:05:00Z" w:initials="3PP">
+    <w:p>
+      <w:pPr>
+        <w:pStyle w:val="CommentText"/>
+      </w:pPr>
+      <w:r>
+        <w:rPr>
+          <w:rStyle w:val="CommentReference"/>
+        </w:rPr>
+        <w:annotationRef/>
+      </w:r>
+      <w:r>
+        <w:t xml:space="preserve">I feel like this is not </w:t>
+      </w:r>
+      <w:proofErr w:type="gramStart"/>
+      <w:r>
+        <w:t>really relevant</w:t>
+      </w:r>
+      <w:proofErr w:type="gramEnd"/>
+      <w:r>
+        <w:t xml:space="preserve"> but not sure if you want to keep it</w:t>
+      </w:r>
+    </w:p>
+  </w:comment>
+</w:comments>
+</file>
+
+<file path=word/commentsExtended.xml><?xml version="1.0" encoding="utf-8"?>
+<w15:commentsEx xmlns:wpc="http://schemas.microsoft.com/office/word/2010/wordprocessingCanvas" xmlns:cx="http://schemas.microsoft.com/office/drawing/2014/chartex" xmlns:cx1="http://schemas.microsoft.com/office/drawing/2015/9/8/chartex" xmlns:cx2="http://schemas.microsoft.com/office/drawing/2015/10/21/chartex" xmlns:cx3="http://schemas.microsoft.com/office/drawing/2016/5/9/chartex" xmlns:cx4="http://schemas.microsoft.com/office/drawing/2016/5/10/chartex" xmlns:cx5="http://schemas.microsoft.com/office/drawing/2016/5/11/chartex" xmlns:cx6="http://schemas.microsoft.com/office/drawing/2016/5/12/chartex" xmlns:cx7="http://schemas.microsoft.com/office/drawing/2016/5/13/chartex" xmlns:cx8="http://schemas.microsoft.com/office/drawing/2016/5/14/chartex" xmlns:mc="http://schemas.openxmlformats.org/markup-compatibility/2006" xmlns:aink="http://schemas.microsoft.com/office/drawing/2016/ink" xmlns:am3d="http://schemas.microsoft.com/office/drawing/2017/model3d" xmlns:o="urn:schemas-microsoft-com:office:office" xmlns:r="http://schemas.openxmlformats.org/officeDocument/2006/relationships" xmlns:m="http://schemas.openxmlformats.org/officeDocument/2006/math" xmlns:v="urn:schemas-microsoft-com:vml" xmlns:wp14="http://schemas.microsoft.com/office/word/2010/wordprocessingDrawing" xmlns:wp="http://schemas.openxmlformats.org/drawingml/2006/wordprocessingDrawing" xmlns:w10="urn:schemas-microsoft-com:office:word" xmlns:w="http://schemas.openxmlformats.org/wordprocessingml/2006/main" xmlns:w14="http://schemas.microsoft.com/office/word/2010/wordml" xmlns:w15="http://schemas.microsoft.com/office/word/2012/wordml" xmlns:w16cid="http://schemas.microsoft.com/office/word/2016/wordml/cid" xmlns:w16se="http://schemas.microsoft.com/office/word/2015/wordml/symex" xmlns:wpg="http://schemas.microsoft.com/office/word/2010/wordprocessingGroup" xmlns:wpi="http://schemas.microsoft.com/office/word/2010/wordprocessingInk" xmlns:wne="http://schemas.microsoft.com/office/word/2006/wordml" xmlns:wps="http://schemas.microsoft.com/office/word/2010/wordprocessingShape" mc:Ignorable="w14 w15 w16se w16cid wp14">
+  <w15:commentEx w15:paraId="037487DB" w15:done="0"/>
+  <w15:commentEx w15:paraId="29925C9E" w15:done="0"/>
+</w15:commentsEx>
+</file>
+
+<file path=word/commentsIds.xml><?xml version="1.0" encoding="utf-8"?>
+<w16cid:commentsIds xmlns:wpc="http://schemas.microsoft.com/office/word/2010/wordprocessingCanvas" xmlns:cx="http://schemas.microsoft.com/office/drawing/2014/chartex" xmlns:cx1="http://schemas.microsoft.com/office/drawing/2015/9/8/chartex" xmlns:cx2="http://schemas.microsoft.com/office/drawing/2015/10/21/chartex" xmlns:cx3="http://schemas.microsoft.com/office/drawing/2016/5/9/chartex" xmlns:cx4="http://schemas.microsoft.com/office/drawing/2016/5/10/chartex" xmlns:cx5="http://schemas.microsoft.com/office/drawing/2016/5/11/chartex" xmlns:cx6="http://schemas.microsoft.com/office/drawing/2016/5/12/chartex" xmlns:cx7="http://schemas.microsoft.com/office/drawing/2016/5/13/chartex" xmlns:cx8="http://schemas.microsoft.com/office/drawing/2016/5/14/chartex" xmlns:mc="http://schemas.openxmlformats.org/markup-compatibility/2006" xmlns:aink="http://schemas.microsoft.com/office/drawing/2016/ink" xmlns:am3d="http://schemas.microsoft.com/office/drawing/2017/model3d" xmlns:o="urn:schemas-microsoft-com:office:office" xmlns:r="http://schemas.openxmlformats.org/officeDocument/2006/relationships" xmlns:m="http://schemas.openxmlformats.org/officeDocument/2006/math" xmlns:v="urn:schemas-microsoft-com:vml" xmlns:wp14="http://schemas.microsoft.com/office/word/2010/wordprocessingDrawing" xmlns:wp="http://schemas.openxmlformats.org/drawingml/2006/wordprocessingDrawing" xmlns:w10="urn:schemas-microsoft-com:office:word" xmlns:w="http://schemas.openxmlformats.org/wordprocessingml/2006/main" xmlns:w14="http://schemas.microsoft.com/office/word/2010/wordml" xmlns:w15="http://schemas.microsoft.com/office/word/2012/wordml" xmlns:w16cid="http://schemas.microsoft.com/office/word/2016/wordml/cid" xmlns:w16se="http://schemas.microsoft.com/office/word/2015/wordml/symex" xmlns:wpg="http://schemas.microsoft.com/office/word/2010/wordprocessingGroup" xmlns:wpi="http://schemas.microsoft.com/office/word/2010/wordprocessingInk" xmlns:wne="http://schemas.microsoft.com/office/word/2006/wordml" xmlns:wps="http://schemas.microsoft.com/office/word/2010/wordprocessingShape" mc:Ignorable="w14 w15 w16se w16cid wp14">
+  <w16cid:commentId w16cid:paraId="037487DB" w16cid:durableId="22127F76"/>
+  <w16cid:commentId w16cid:paraId="29925C9E" w16cid:durableId="22127FA7"/>
+</w16cid:commentsIds>
 </file>
 
 <file path=word/endnotes.xml><?xml version="1.0" encoding="utf-8"?>
@@ -2282,6 +2846,14 @@
 </w:numbering>
 </file>
 
+<file path=word/people.xml><?xml version="1.0" encoding="utf-8"?>
+<w15:people xmlns:wpc="http://schemas.microsoft.com/office/word/2010/wordprocessingCanvas" xmlns:cx="http://schemas.microsoft.com/office/drawing/2014/chartex" xmlns:cx1="http://schemas.microsoft.com/office/drawing/2015/9/8/chartex" xmlns:cx2="http://schemas.microsoft.com/office/drawing/2015/10/21/chartex" xmlns:cx3="http://schemas.microsoft.com/office/drawing/2016/5/9/chartex" xmlns:cx4="http://schemas.microsoft.com/office/drawing/2016/5/10/chartex" xmlns:cx5="http://schemas.microsoft.com/office/drawing/2016/5/11/chartex" xmlns:cx6="http://schemas.microsoft.com/office/drawing/2016/5/12/chartex" xmlns:cx7="http://schemas.microsoft.com/office/drawing/2016/5/13/chartex" xmlns:cx8="http://schemas.microsoft.com/office/drawing/2016/5/14/chartex" xmlns:mc="http://schemas.openxmlformats.org/markup-compatibility/2006" xmlns:aink="http://schemas.microsoft.com/office/drawing/2016/ink" xmlns:am3d="http://schemas.microsoft.com/office/drawing/2017/model3d" xmlns:o="urn:schemas-microsoft-com:office:office" xmlns:r="http://schemas.openxmlformats.org/officeDocument/2006/relationships" xmlns:m="http://schemas.openxmlformats.org/officeDocument/2006/math" xmlns:v="urn:schemas-microsoft-com:vml" xmlns:wp14="http://schemas.microsoft.com/office/word/2010/wordprocessingDrawing" xmlns:wp="http://schemas.openxmlformats.org/drawingml/2006/wordprocessingDrawing" xmlns:w10="urn:schemas-microsoft-com:office:word" xmlns:w="http://schemas.openxmlformats.org/wordprocessingml/2006/main" xmlns:w14="http://schemas.microsoft.com/office/word/2010/wordml" xmlns:w15="http://schemas.microsoft.com/office/word/2012/wordml" xmlns:w16cid="http://schemas.microsoft.com/office/word/2016/wordml/cid" xmlns:w16se="http://schemas.microsoft.com/office/word/2015/wordml/symex" xmlns:wpg="http://schemas.microsoft.com/office/word/2010/wordprocessingGroup" xmlns:wpi="http://schemas.microsoft.com/office/word/2010/wordprocessingInk" xmlns:wne="http://schemas.microsoft.com/office/word/2006/wordml" xmlns:wps="http://schemas.microsoft.com/office/word/2010/wordprocessingShape" mc:Ignorable="w14 w15 w16se w16cid wp14">
+  <w15:person w15:author="365 Pro Plus">
+    <w15:presenceInfo w15:providerId="AD" w15:userId="S::ar173@ms365pro.site::46c88147-513e-465d-8dc8-2ce1bcae0c05"/>
+  </w15:person>
+</w15:people>
+</file>
+
 <file path=word/styles.xml><?xml version="1.0" encoding="utf-8"?>
 <w:styles xmlns:mc="http://schemas.openxmlformats.org/markup-compatibility/2006" xmlns:r="http://schemas.openxmlformats.org/officeDocument/2006/relationships" xmlns:w="http://schemas.openxmlformats.org/wordprocessingml/2006/main" xmlns:w14="http://schemas.microsoft.com/office/word/2010/wordml" xmlns:w15="http://schemas.microsoft.com/office/word/2012/wordml" xmlns:w16cid="http://schemas.microsoft.com/office/word/2016/wordml/cid" xmlns:w16se="http://schemas.microsoft.com/office/word/2015/wordml/symex" mc:Ignorable="w14 w15 w16se w16cid">
   <w:docDefaults>
@@ -2299,7 +2871,7 @@
       </w:pPr>
     </w:pPrDefault>
   </w:docDefaults>
-  <w:latentStyles w:defLockedState="0" w:defUIPriority="99" w:defSemiHidden="0" w:defUnhideWhenUsed="0" w:defQFormat="0" w:count="376">
+  <w:latentStyles w:defLockedState="0" w:defUIPriority="99" w:defSemiHidden="0" w:defUnhideWhenUsed="0" w:defQFormat="0" w:count="377">
     <w:lsdException w:name="Normal" w:uiPriority="0" w:qFormat="1"/>
     <w:lsdException w:name="heading 1" w:uiPriority="9" w:qFormat="1"/>
     <w:lsdException w:name="heading 2" w:semiHidden="1" w:uiPriority="9" w:unhideWhenUsed="1" w:qFormat="1"/>
@@ -2405,7 +2977,6 @@
     <w:lsdException w:name="HTML Sample" w:semiHidden="1" w:unhideWhenUsed="1"/>
     <w:lsdException w:name="HTML Typewriter" w:semiHidden="1" w:unhideWhenUsed="1"/>
     <w:lsdException w:name="HTML Variable" w:semiHidden="1" w:unhideWhenUsed="1"/>
-    <w:lsdException w:name="Normal Table" w:semiHidden="1" w:unhideWhenUsed="1"/>
     <w:lsdException w:name="annotation subject" w:semiHidden="1" w:unhideWhenUsed="1"/>
     <w:lsdException w:name="No List" w:semiHidden="1" w:unhideWhenUsed="1"/>
     <w:lsdException w:name="Outline List 1" w:semiHidden="1" w:unhideWhenUsed="1"/>
@@ -2452,10 +3023,8 @@
     <w:lsdException w:name="Table Subtle 2" w:semiHidden="1" w:unhideWhenUsed="1"/>
     <w:lsdException w:name="Table Web 1" w:semiHidden="1" w:unhideWhenUsed="1"/>
     <w:lsdException w:name="Table Web 2" w:semiHidden="1" w:unhideWhenUsed="1"/>
-    <w:lsdException w:name="Table Web 3" w:semiHidden="1" w:unhideWhenUsed="1"/>
     <w:lsdException w:name="Balloon Text" w:semiHidden="1" w:unhideWhenUsed="1"/>
     <w:lsdException w:name="Table Grid" w:uiPriority="39"/>
-    <w:lsdException w:name="Table Theme" w:semiHidden="1" w:unhideWhenUsed="1"/>
     <w:lsdException w:name="Placeholder Text" w:semiHidden="1"/>
     <w:lsdException w:name="No Spacing" w:uiPriority="1" w:qFormat="1"/>
     <w:lsdException w:name="Light Shading" w:uiPriority="60"/>
@@ -2676,6 +3245,7 @@
     <w:lsdException w:name="Hashtag" w:semiHidden="1" w:unhideWhenUsed="1"/>
     <w:lsdException w:name="Unresolved Mention" w:semiHidden="1" w:unhideWhenUsed="1"/>
     <w:lsdException w:name="Smart Link" w:semiHidden="1" w:unhideWhenUsed="1"/>
+    <w:lsdException w:name="Smart Link Error" w:semiHidden="1" w:unhideWhenUsed="1"/>
   </w:latentStyles>
   <w:style w:type="paragraph" w:default="1" w:styleId="Normal">
     <w:name w:val="Normal"/>

</xml_diff>